<commit_message>
- updating resume again - updating some content - toning down the wave animation
</commit_message>
<xml_diff>
--- a/public/documents/resume.docx
+++ b/public/documents/resume.docx
@@ -436,7 +436,7 @@
         <w:rPr>
           <w:rtl w:val="0"/>
         </w:rPr>
-        <w:t xml:space="preserve">git, jest, vitest, React Testing Library, TurboRepo, CI/CD Pipelines and Actions, Redux / Redux Saga</w:t>
+        <w:t xml:space="preserve">git, jest, vitest, React Testing Library, TurboRepo, CI/CD Pipelines, Redux / Redux Saga</w:t>
       </w:r>
     </w:p>
     <w:p>
@@ -640,7 +640,7 @@
         <w:rPr>
           <w:rtl w:val="0"/>
         </w:rPr>
-        <w:t xml:space="preserve">Serves as the primary point of oversight and escalation for numerous projects</w:t>
+        <w:t xml:space="preserve">Serves as the primary point of oversight and escalation for several projects</w:t>
       </w:r>
     </w:p>
     <w:p>
@@ -800,7 +800,7 @@
         <w:rPr>
           <w:rtl w:val="0"/>
         </w:rPr>
-        <w:t xml:space="preserve">Spearheads the development and architecture of several internal company projects</w:t>
+        <w:t xml:space="preserve">Spearheads the development and architecture of multiple internal company projects</w:t>
       </w:r>
     </w:p>
     <w:p>
@@ -977,7 +977,7 @@
         <w:rPr>
           <w:rtl w:val="0"/>
         </w:rPr>
-        <w:t xml:space="preserve">Developed a large-scale digital health application in AngularJS, providing services to healthcare consumers and providers</w:t>
+        <w:t xml:space="preserve">Contributed to the development of a large-scale digital health application in AngularJS, providing services to healthcare consumers and providers</w:t>
       </w:r>
     </w:p>
     <w:p>
@@ -1057,7 +1057,7 @@
         <w:rPr>
           <w:rtl w:val="0"/>
         </w:rPr>
-        <w:t xml:space="preserve">Contributed to the development of an internal web application designed to streamline weekly status reporting for developers</w:t>
+        <w:t xml:space="preserve">Played a key role in leading and building an internal web application designed to streamline weekly status reporting for developers</w:t>
       </w:r>
       <w:r>
         <w:rPr>
@@ -1132,7 +1132,7 @@
         <w:rPr>
           <w:rtl w:val="0"/>
         </w:rPr>
-        <w:t xml:space="preserve">Member of the team responsible for developing an internal software system utilized by the sales and dispatch team, which tracks and aligns customer loads with carrier trucks</w:t>
+        <w:t xml:space="preserve">Member of the development team responsible for building an internal software system designed to track and align customer loads with carrier trucks, utilized by the sales and dispatch unit</w:t>
       </w:r>
     </w:p>
     <w:p>
@@ -1164,7 +1164,7 @@
         <w:rPr>
           <w:rtl w:val="0"/>
         </w:rPr>
-        <w:t xml:space="preserve">Primarily responsible for most user interface development, collaborating closely with the design team to bring their concepts to life</w:t>
+        <w:t xml:space="preserve">Primarily responsible for most user interface development, collaborating closely with the design team to bring concepts to life</w:t>
       </w:r>
     </w:p>
     <w:p>

</xml_diff>

<commit_message>
updating picture and resume files
</commit_message>
<xml_diff>
--- a/public/documents/resume.docx
+++ b/public/documents/resume.docx
@@ -849,11 +849,20 @@
       </w:pPr>
       <w:r>
         <w:rPr>
+          <w:b w:val="1"/>
           <w:sz w:val="18"/>
           <w:szCs w:val="18"/>
           <w:rtl w:val="0"/>
         </w:rPr>
-        <w:t xml:space="preserve">Associate Principal Front-End Architect (July 2021 - November 2021)</w:t>
+        <w:t xml:space="preserve">Associate Principal Front-End Architect</w:t>
+      </w:r>
+      <w:r>
+        <w:rPr>
+          <w:sz w:val="18"/>
+          <w:szCs w:val="18"/>
+          <w:rtl w:val="0"/>
+        </w:rPr>
+        <w:t xml:space="preserve"> (July 2021 - November 2021)</w:t>
       </w:r>
     </w:p>
     <w:p>
@@ -867,11 +876,20 @@
       </w:pPr>
       <w:r>
         <w:rPr>
+          <w:b w:val="1"/>
           <w:sz w:val="18"/>
           <w:szCs w:val="18"/>
           <w:rtl w:val="0"/>
         </w:rPr>
-        <w:t xml:space="preserve">Lead Front-End Developer (August 2020 - July 2021)</w:t>
+        <w:t xml:space="preserve">Lead Front-End Developer</w:t>
+      </w:r>
+      <w:r>
+        <w:rPr>
+          <w:sz w:val="18"/>
+          <w:szCs w:val="18"/>
+          <w:rtl w:val="0"/>
+        </w:rPr>
+        <w:t xml:space="preserve"> (August 2020 - July 2021)</w:t>
       </w:r>
     </w:p>
     <w:p>
@@ -885,11 +903,20 @@
       </w:pPr>
       <w:r>
         <w:rPr>
+          <w:b w:val="1"/>
           <w:sz w:val="18"/>
           <w:szCs w:val="18"/>
           <w:rtl w:val="0"/>
         </w:rPr>
-        <w:t xml:space="preserve">Senior Front-End Application Developer (July 2015 - August 2020)</w:t>
+        <w:t xml:space="preserve">Senior Front-End Application Developer</w:t>
+      </w:r>
+      <w:r>
+        <w:rPr>
+          <w:sz w:val="18"/>
+          <w:szCs w:val="18"/>
+          <w:rtl w:val="0"/>
+        </w:rPr>
+        <w:t xml:space="preserve"> (July 2015 - August 2020)</w:t>
       </w:r>
     </w:p>
     <w:p>
@@ -1279,7 +1306,7 @@
         <w:rPr>
           <w:rtl w:val="0"/>
         </w:rPr>
-        <w:t xml:space="preserve">Developed new features for existing applications, updated existing functionalities, remediated defects, and rebuilt out-of-date assemblies and applications using more modern technologies</w:t>
+        <w:t xml:space="preserve">Developed new features, updated existing features, remediated defects, and rebuilt out-of-date assemblies and applications using more modern technologies</w:t>
       </w:r>
     </w:p>
     <w:p>

</xml_diff>